<commit_message>
Fixed Qotd and final phases corrections
</commit_message>
<xml_diff>
--- a/Capstone Finale.docx
+++ b/Capstone Finale.docx
@@ -3,52 +3,520 @@
 <w:document xmlns:wpc="http://schemas.microsoft.com/office/word/2010/wordprocessingCanvas" xmlns:cx="http://schemas.microsoft.com/office/drawing/2014/chartex" xmlns:cx1="http://schemas.microsoft.com/office/drawing/2015/9/8/chartex" xmlns:cx2="http://schemas.microsoft.com/office/drawing/2015/10/21/chartex" xmlns:cx3="http://schemas.microsoft.com/office/drawing/2016/5/9/chartex" xmlns:cx4="http://schemas.microsoft.com/office/drawing/2016/5/10/chartex" xmlns:cx5="http://schemas.microsoft.com/office/drawing/2016/5/11/chartex" xmlns:cx6="http://schemas.microsoft.com/office/drawing/2016/5/12/chartex" xmlns:cx7="http://schemas.microsoft.com/office/drawing/2016/5/13/chartex" xmlns:cx8="http://schemas.microsoft.com/office/drawing/2016/5/14/chartex" xmlns:mc="http://schemas.openxmlformats.org/markup-compatibility/2006" xmlns:aink="http://schemas.microsoft.com/office/drawing/2016/ink" xmlns:am3d="http://schemas.microsoft.com/office/drawing/2017/model3d" xmlns:o="urn:schemas-microsoft-com:office:office" xmlns:oel="http://schemas.microsoft.com/office/2019/extlst" xmlns:r="http://schemas.openxmlformats.org/officeDocument/2006/relationships" xmlns:m="http://schemas.openxmlformats.org/officeDocument/2006/math" xmlns:v="urn:schemas-microsoft-com:vml" xmlns:wp14="http://schemas.microsoft.com/office/word/2010/wordprocessingDrawing" xmlns:wp="http://schemas.openxmlformats.org/drawingml/2006/wordprocessingDrawing" xmlns:w10="urn:schemas-microsoft-com:office:word" xmlns:w="http://schemas.openxmlformats.org/wordprocessingml/2006/main" xmlns:w14="http://schemas.microsoft.com/office/word/2010/wordml" xmlns:w15="http://schemas.microsoft.com/office/word/2012/wordml" xmlns:w16cex="http://schemas.microsoft.com/office/word/2018/wordml/cex" xmlns:w16cid="http://schemas.microsoft.com/office/word/2016/wordml/cid" xmlns:w16="http://schemas.microsoft.com/office/word/2018/wordml" xmlns:w16du="http://schemas.microsoft.com/office/word/2023/wordml/word16du" xmlns:w16sdtdh="http://schemas.microsoft.com/office/word/2020/wordml/sdtdatahash" xmlns:w16sdtfl="http://schemas.microsoft.com/office/word/2024/wordml/sdtformatlock" xmlns:w16se="http://schemas.microsoft.com/office/word/2015/wordml/symex" xmlns:wpg="http://schemas.microsoft.com/office/word/2010/wordprocessingGroup" xmlns:wpi="http://schemas.microsoft.com/office/word/2010/wordprocessingInk" xmlns:wne="http://schemas.microsoft.com/office/word/2006/wordml" xmlns:wps="http://schemas.microsoft.com/office/word/2010/wordprocessingShape" mc:Ignorable="w14 w15 w16se w16cid w16 w16cex w16sdtdh w16sdtfl w16du wp14">
   <w:body>
     <w:p>
-      <w:r>
-        <w:t>1. Create a branch for adding a sign-in modal </w:t>
-      </w:r>
-      <w:r>
-        <w:br/>
-        <w:t>2. Create a branch for adding a sign-out modal </w:t>
-      </w:r>
-      <w:r>
-        <w:br/>
-        <w:t>3. Create a branch for managing the buttons that appear in the sign-in area </w:t>
-      </w:r>
-      <w:r>
-        <w:br/>
-        <w:t>4. Create a branch for authentication with a database (WILL LEARN SAT, 02/15/25)</w:t>
-      </w:r>
-      <w:r>
-        <w:br/>
-        <w:t>5. Create a branch for testing modules (WILL LEARN SAT, 02/15/25)</w:t>
-      </w:r>
-      <w:r>
-        <w:br/>
-        <w:t>6. Output feedback the React way only (USING STATE VARIABLES)</w:t>
-      </w:r>
-      <w:r>
-        <w:br/>
-        <w:t>7. Use Bootstrap icons </w:t>
-      </w:r>
-      <w:r>
-        <w:br/>
-        <w:t>8. Use Bootstrap and style to position elements for a professional looking website </w:t>
-      </w:r>
-      <w:r>
-        <w:br/>
-        <w:t>9. Properly use a dynamic root path that works locally and on GitHub </w:t>
-      </w:r>
-      <w:r>
-        <w:br/>
-        <w:t>10. Properly use a 404.html file for SPAs to fix navigation errors </w:t>
-      </w:r>
-      <w:r>
-        <w:br/>
-        <w:t>11. Meet all the requirements of previous capstone assignments</w:t>
+      <w:pPr>
+        <w:pStyle w:val="ListParagraph"/>
+        <w:numPr>
+          <w:ilvl w:val="0"/>
+          <w:numId w:val="5"/>
+        </w:numPr>
+      </w:pPr>
+      <w:r>
+        <w:t>Create a branch for adding a sign-in modal </w:t>
+      </w:r>
+    </w:p>
+    <w:p>
+      <w:pPr>
+        <w:pStyle w:val="ListParagraph"/>
+        <w:numPr>
+          <w:ilvl w:val="0"/>
+          <w:numId w:val="5"/>
+        </w:numPr>
+      </w:pPr>
+      <w:r>
+        <w:t>Create a branch for adding a sign-out modal </w:t>
+      </w:r>
+    </w:p>
+    <w:p>
+      <w:pPr>
+        <w:pStyle w:val="ListParagraph"/>
+        <w:numPr>
+          <w:ilvl w:val="0"/>
+          <w:numId w:val="5"/>
+        </w:numPr>
+        <w:rPr>
+          <w:rFonts w:eastAsia="Times New Roman" w:cs="Segoe UI"/>
+          <w:color w:val="1D2125"/>
+          <w:kern w:val="0"/>
+          <w14:ligatures w14:val="none"/>
+        </w:rPr>
+      </w:pPr>
+      <w:r>
+        <w:rPr>
+          <w:rFonts w:eastAsia="Times New Roman" w:cs="Segoe UI"/>
+          <w:color w:val="1D2125"/>
+          <w:kern w:val="0"/>
+          <w14:ligatures w14:val="none"/>
+        </w:rPr>
+        <w:t>Create a branch for authentication with DynamoDB</w:t>
+      </w:r>
+    </w:p>
+    <w:p>
+      <w:pPr>
+        <w:pStyle w:val="ListParagraph"/>
+        <w:numPr>
+          <w:ilvl w:val="0"/>
+          <w:numId w:val="5"/>
+        </w:numPr>
+      </w:pPr>
+      <w:r>
+        <w:t>Create a branch for managing the buttons that appear in the sign-in area </w:t>
+      </w:r>
+    </w:p>
+    <w:p>
+      <w:pPr>
+        <w:pStyle w:val="ListParagraph"/>
+        <w:numPr>
+          <w:ilvl w:val="0"/>
+          <w:numId w:val="5"/>
+        </w:numPr>
+      </w:pPr>
+      <w:r>
+        <w:t>Create a branch for testing modules (WILL LEARN SAT, 02/15/25)</w:t>
+      </w:r>
+      <w:r>
+        <w:t xml:space="preserve">  </w:t>
+      </w:r>
+    </w:p>
+    <w:p>
+      <w:pPr>
+        <w:pStyle w:val="ListParagraph"/>
+        <w:numPr>
+          <w:ilvl w:val="0"/>
+          <w:numId w:val="5"/>
+        </w:numPr>
+      </w:pPr>
+      <w:r>
+        <w:t>Output feedback the React way only (USING STATE VARIABLES)</w:t>
+      </w:r>
+    </w:p>
+    <w:p>
+      <w:pPr>
+        <w:pStyle w:val="ListParagraph"/>
+        <w:numPr>
+          <w:ilvl w:val="0"/>
+          <w:numId w:val="5"/>
+        </w:numPr>
+      </w:pPr>
+      <w:proofErr w:type="gramStart"/>
+      <w:r>
+        <w:t>Use</w:t>
+      </w:r>
+      <w:proofErr w:type="gramEnd"/>
+      <w:r>
+        <w:t xml:space="preserve"> Bootstrap icons </w:t>
+      </w:r>
+    </w:p>
+    <w:p>
+      <w:pPr>
+        <w:pStyle w:val="ListParagraph"/>
+        <w:numPr>
+          <w:ilvl w:val="0"/>
+          <w:numId w:val="5"/>
+        </w:numPr>
+      </w:pPr>
+      <w:r>
+        <w:t>Use Bootstrap and style to position elements for a professional looking website </w:t>
+      </w:r>
+    </w:p>
+    <w:p>
+      <w:pPr>
+        <w:pStyle w:val="ListParagraph"/>
+        <w:numPr>
+          <w:ilvl w:val="0"/>
+          <w:numId w:val="5"/>
+        </w:numPr>
+        <w:rPr>
+          <w:strike/>
+        </w:rPr>
+      </w:pPr>
+      <w:r>
+        <w:rPr>
+          <w:strike/>
+        </w:rPr>
+        <w:t>Properly use a dynamic root path that works locally and on GitHub </w:t>
+      </w:r>
+    </w:p>
+    <w:p>
+      <w:pPr>
+        <w:pStyle w:val="ListParagraph"/>
+        <w:numPr>
+          <w:ilvl w:val="1"/>
+          <w:numId w:val="5"/>
+        </w:numPr>
+      </w:pPr>
+      <w:r>
+        <w:t xml:space="preserve">Clicking the Home tab now loads nothing, after removed the / path from </w:t>
+      </w:r>
+      <w:proofErr w:type="spellStart"/>
+      <w:r>
+        <w:t>BrowserRouter</w:t>
+      </w:r>
+      <w:proofErr w:type="spellEnd"/>
+    </w:p>
+    <w:p>
+      <w:pPr>
+        <w:pStyle w:val="ListParagraph"/>
+        <w:numPr>
+          <w:ilvl w:val="0"/>
+          <w:numId w:val="5"/>
+        </w:numPr>
+      </w:pPr>
+      <w:r>
+        <w:t>Properly use a 404.html file for SPAs to fix navigation errors</w:t>
+      </w:r>
+    </w:p>
+    <w:p>
+      <w:pPr>
+        <w:pStyle w:val="ListParagraph"/>
+        <w:numPr>
+          <w:ilvl w:val="0"/>
+          <w:numId w:val="5"/>
+        </w:numPr>
+        <w:rPr>
+          <w:rFonts w:eastAsia="Times New Roman" w:cs="Segoe UI"/>
+          <w:color w:val="1D2125"/>
+          <w:kern w:val="0"/>
+          <w14:ligatures w14:val="none"/>
+        </w:rPr>
+      </w:pPr>
+      <w:r>
+        <w:rPr>
+          <w:rFonts w:eastAsia="Times New Roman" w:cs="Segoe UI"/>
+          <w:color w:val="1D2125"/>
+          <w:kern w:val="0"/>
+          <w14:ligatures w14:val="none"/>
+        </w:rPr>
+        <w:t xml:space="preserve">Use </w:t>
+      </w:r>
+      <w:proofErr w:type="spellStart"/>
+      <w:r>
+        <w:rPr>
+          <w:rFonts w:eastAsia="Times New Roman" w:cs="Segoe UI"/>
+          <w:color w:val="1D2125"/>
+          <w:kern w:val="0"/>
+          <w14:ligatures w14:val="none"/>
+        </w:rPr>
+        <w:t>fieldset</w:t>
+      </w:r>
+      <w:proofErr w:type="spellEnd"/>
+      <w:r>
+        <w:rPr>
+          <w:rFonts w:eastAsia="Times New Roman" w:cs="Segoe UI"/>
+          <w:color w:val="1D2125"/>
+          <w:kern w:val="0"/>
+          <w14:ligatures w14:val="none"/>
+        </w:rPr>
+        <w:t xml:space="preserve"> and legend tags to label groups of form inputs</w:t>
+      </w:r>
+    </w:p>
+    <w:p>
+      <w:pPr>
+        <w:pStyle w:val="ListParagraph"/>
+        <w:numPr>
+          <w:ilvl w:val="0"/>
+          <w:numId w:val="5"/>
+        </w:numPr>
+      </w:pPr>
+      <w:r>
+        <w:t>Meet all the requirements of previous capstone assignments</w:t>
+      </w:r>
+    </w:p>
+    <w:p>
+      <w:pPr>
+        <w:pStyle w:val="ListParagraph"/>
+        <w:numPr>
+          <w:ilvl w:val="1"/>
+          <w:numId w:val="5"/>
+        </w:numPr>
+      </w:pPr>
+      <w:r>
+        <w:t>Add image map</w:t>
+      </w:r>
+    </w:p>
+    <w:p>
+      <w:pPr>
+        <w:pStyle w:val="ListParagraph"/>
+        <w:numPr>
+          <w:ilvl w:val="1"/>
+          <w:numId w:val="5"/>
+        </w:numPr>
+      </w:pPr>
+      <w:r>
+        <w:t>Add animation</w:t>
+      </w:r>
+      <w:r>
+        <w:t>- Animate the Welcome heading?</w:t>
+      </w:r>
+    </w:p>
+    <w:p>
+      <w:pPr>
+        <w:pStyle w:val="ListParagraph"/>
+        <w:numPr>
+          <w:ilvl w:val="1"/>
+          <w:numId w:val="5"/>
+        </w:numPr>
+      </w:pPr>
+      <w:r>
+        <w:t>F</w:t>
+      </w:r>
+      <w:r>
+        <w:rPr>
+          <w:strike/>
+        </w:rPr>
+        <w:t>ix React phases</w:t>
+      </w:r>
+    </w:p>
+    <w:p>
+      <w:pPr>
+        <w:pStyle w:val="ListParagraph"/>
+        <w:numPr>
+          <w:ilvl w:val="1"/>
+          <w:numId w:val="5"/>
+        </w:numPr>
+        <w:rPr>
+          <w:strike/>
+        </w:rPr>
+      </w:pPr>
+      <w:r>
+        <w:rPr>
+          <w:strike/>
+        </w:rPr>
+        <w:t>Fix services list group</w:t>
+      </w:r>
+    </w:p>
+    <w:p>
+      <w:pPr>
+        <w:pStyle w:val="ListParagraph"/>
+        <w:numPr>
+          <w:ilvl w:val="1"/>
+          <w:numId w:val="5"/>
+        </w:numPr>
+        <w:rPr>
+          <w:strike/>
+        </w:rPr>
+      </w:pPr>
+      <w:r>
+        <w:rPr>
+          <w:strike/>
+        </w:rPr>
+        <w:t xml:space="preserve">Fix </w:t>
+      </w:r>
+      <w:proofErr w:type="spellStart"/>
+      <w:r>
+        <w:rPr>
+          <w:strike/>
+        </w:rPr>
+        <w:t>qotd</w:t>
+      </w:r>
+      <w:proofErr w:type="spellEnd"/>
+      <w:r>
+        <w:rPr>
+          <w:strike/>
+        </w:rPr>
+        <w:t xml:space="preserve"> – requested help in Slack</w:t>
+      </w:r>
+    </w:p>
+    <w:p>
+      <w:pPr>
+        <w:pStyle w:val="ListParagraph"/>
+        <w:numPr>
+          <w:ilvl w:val="1"/>
+          <w:numId w:val="5"/>
+        </w:numPr>
+        <w:rPr>
+          <w:strike/>
+        </w:rPr>
+      </w:pPr>
+      <w:r>
+        <w:rPr>
+          <w:strike/>
+        </w:rPr>
+        <w:t>Add page titles</w:t>
+      </w:r>
+    </w:p>
+    <w:p>
+      <w:pPr>
+        <w:pStyle w:val="ListParagraph"/>
+        <w:numPr>
+          <w:ilvl w:val="1"/>
+          <w:numId w:val="5"/>
+        </w:numPr>
+        <w:rPr>
+          <w:strike/>
+        </w:rPr>
+      </w:pPr>
+      <w:r>
+        <w:rPr>
+          <w:strike/>
+        </w:rPr>
+        <w:t>Add cards</w:t>
+      </w:r>
+      <w:r>
+        <w:rPr>
+          <w:strike/>
+        </w:rPr>
+        <w:t xml:space="preserve"> – </w:t>
+      </w:r>
+      <w:proofErr w:type="spellStart"/>
+      <w:r>
+        <w:rPr>
+          <w:strike/>
+        </w:rPr>
+        <w:t>Qotd</w:t>
+      </w:r>
+      <w:proofErr w:type="spellEnd"/>
+      <w:r>
+        <w:rPr>
+          <w:strike/>
+        </w:rPr>
+        <w:t xml:space="preserve"> has a card on the Home page</w:t>
+      </w:r>
+    </w:p>
+    <w:p>
+      <w:pPr>
+        <w:pStyle w:val="ListParagraph"/>
+        <w:numPr>
+          <w:ilvl w:val="1"/>
+          <w:numId w:val="5"/>
+        </w:numPr>
+      </w:pPr>
+      <w:r>
+        <w:t>Add badge</w:t>
+      </w:r>
+      <w:r>
+        <w:t xml:space="preserve"> – Add to Home showing that </w:t>
+      </w:r>
+      <w:proofErr w:type="spellStart"/>
+      <w:r>
+        <w:t>Qotd</w:t>
+      </w:r>
+      <w:proofErr w:type="spellEnd"/>
+      <w:r>
+        <w:t xml:space="preserve"> is new</w:t>
+      </w:r>
+    </w:p>
+    <w:p>
+      <w:pPr>
+        <w:pStyle w:val="ListParagraph"/>
+        <w:numPr>
+          <w:ilvl w:val="1"/>
+          <w:numId w:val="5"/>
+        </w:numPr>
+        <w:rPr>
+          <w:strike/>
+        </w:rPr>
+      </w:pPr>
+      <w:r>
+        <w:rPr>
+          <w:strike/>
+        </w:rPr>
+        <w:t>Add alert if none exists</w:t>
+      </w:r>
+      <w:r>
+        <w:rPr>
+          <w:strike/>
+        </w:rPr>
+        <w:t xml:space="preserve"> – Still have one on Portfolio</w:t>
+      </w:r>
+    </w:p>
+    <w:p>
+      <w:pPr>
+        <w:pStyle w:val="ListParagraph"/>
+        <w:numPr>
+          <w:ilvl w:val="1"/>
+          <w:numId w:val="5"/>
+        </w:numPr>
+      </w:pPr>
+      <w:r>
+        <w:t>Resume H3 color is overriding Home global style</w:t>
+      </w:r>
+    </w:p>
+    <w:p>
+      <w:pPr>
+        <w:pStyle w:val="ListParagraph"/>
+        <w:numPr>
+          <w:ilvl w:val="0"/>
+          <w:numId w:val="5"/>
+        </w:numPr>
+        <w:rPr>
+          <w:rFonts w:eastAsia="Times New Roman" w:cs="Segoe UI"/>
+          <w:color w:val="1D2125"/>
+          <w:kern w:val="0"/>
+          <w14:ligatures w14:val="none"/>
+        </w:rPr>
+      </w:pPr>
+      <w:r>
+        <w:rPr>
+          <w:rFonts w:eastAsia="Times New Roman" w:cs="Segoe UI"/>
+          <w:color w:val="1D2125"/>
+          <w:kern w:val="0"/>
+          <w14:ligatures w14:val="none"/>
+        </w:rPr>
+        <w:t>Ignore backup files and folders</w:t>
+      </w:r>
+    </w:p>
+    <w:p>
+      <w:pPr>
+        <w:pStyle w:val="ListParagraph"/>
+        <w:numPr>
+          <w:ilvl w:val="0"/>
+          <w:numId w:val="5"/>
+        </w:numPr>
+        <w:rPr>
+          <w:rFonts w:eastAsia="Times New Roman" w:cs="Segoe UI"/>
+          <w:color w:val="1D2125"/>
+          <w:kern w:val="0"/>
+          <w14:ligatures w14:val="none"/>
+        </w:rPr>
+      </w:pPr>
+      <w:r>
+        <w:rPr>
+          <w:rFonts w:eastAsia="Times New Roman" w:cs="Segoe UI"/>
+          <w:color w:val="1D2125"/>
+          <w:kern w:val="0"/>
+          <w14:ligatures w14:val="none"/>
+        </w:rPr>
+        <w:t>Remove ignored files and folders from the repository</w:t>
+      </w:r>
+    </w:p>
+    <w:p>
+      <w:pPr>
+        <w:pStyle w:val="ListParagraph"/>
+        <w:numPr>
+          <w:ilvl w:val="0"/>
+          <w:numId w:val="5"/>
+        </w:numPr>
+        <w:rPr>
+          <w:rFonts w:eastAsia="Times New Roman" w:cs="Segoe UI"/>
+          <w:color w:val="1D2125"/>
+          <w:kern w:val="0"/>
+          <w14:ligatures w14:val="none"/>
+        </w:rPr>
+      </w:pPr>
+      <w:r>
+        <w:rPr>
+          <w:rFonts w:eastAsia="Times New Roman" w:cs="Segoe UI"/>
+          <w:color w:val="1D2125"/>
+          <w:kern w:val="0"/>
+          <w14:ligatures w14:val="none"/>
+        </w:rPr>
+        <w:t>Use the standard way of getting HTML elements (don't use the window object to get elements anymore).</w:t>
+      </w:r>
+    </w:p>
+    <w:p>
+      <w:pPr>
+        <w:pStyle w:val="ListParagraph"/>
+        <w:numPr>
+          <w:ilvl w:val="0"/>
+          <w:numId w:val="5"/>
+        </w:numPr>
+      </w:pPr>
+      <w:r>
+        <w:t>If time permits, consolidate contact and consultation pages</w:t>
       </w:r>
     </w:p>
     <w:sectPr>
-      <w:headerReference w:type="default" r:id="rId6"/>
+      <w:headerReference w:type="default" r:id="rId7"/>
       <w:pgSz w:w="12240" w:h="15840"/>
       <w:pgMar w:top="1440" w:right="1440" w:bottom="1440" w:left="1440" w:header="720" w:footer="720" w:gutter="0"/>
       <w:cols w:space="720"/>
@@ -119,6 +587,537 @@
     </w:r>
   </w:p>
 </w:hdr>
+</file>
+
+<file path=word/numbering.xml><?xml version="1.0" encoding="utf-8"?>
+<w:numbering xmlns:wpc="http://schemas.microsoft.com/office/word/2010/wordprocessingCanvas" xmlns:cx="http://schemas.microsoft.com/office/drawing/2014/chartex" xmlns:cx1="http://schemas.microsoft.com/office/drawing/2015/9/8/chartex" xmlns:cx2="http://schemas.microsoft.com/office/drawing/2015/10/21/chartex" xmlns:cx3="http://schemas.microsoft.com/office/drawing/2016/5/9/chartex" xmlns:cx4="http://schemas.microsoft.com/office/drawing/2016/5/10/chartex" xmlns:cx5="http://schemas.microsoft.com/office/drawing/2016/5/11/chartex" xmlns:cx6="http://schemas.microsoft.com/office/drawing/2016/5/12/chartex" xmlns:cx7="http://schemas.microsoft.com/office/drawing/2016/5/13/chartex" xmlns:cx8="http://schemas.microsoft.com/office/drawing/2016/5/14/chartex" xmlns:mc="http://schemas.openxmlformats.org/markup-compatibility/2006" xmlns:aink="http://schemas.microsoft.com/office/drawing/2016/ink" xmlns:am3d="http://schemas.microsoft.com/office/drawing/2017/model3d" xmlns:o="urn:schemas-microsoft-com:office:office" xmlns:oel="http://schemas.microsoft.com/office/2019/extlst" xmlns:r="http://schemas.openxmlformats.org/officeDocument/2006/relationships" xmlns:m="http://schemas.openxmlformats.org/officeDocument/2006/math" xmlns:v="urn:schemas-microsoft-com:vml" xmlns:wp14="http://schemas.microsoft.com/office/word/2010/wordprocessingDrawing" xmlns:wp="http://schemas.openxmlformats.org/drawingml/2006/wordprocessingDrawing" xmlns:w10="urn:schemas-microsoft-com:office:word" xmlns:w="http://schemas.openxmlformats.org/wordprocessingml/2006/main" xmlns:w14="http://schemas.microsoft.com/office/word/2010/wordml" xmlns:w15="http://schemas.microsoft.com/office/word/2012/wordml" xmlns:w16cex="http://schemas.microsoft.com/office/word/2018/wordml/cex" xmlns:w16cid="http://schemas.microsoft.com/office/word/2016/wordml/cid" xmlns:w16="http://schemas.microsoft.com/office/word/2018/wordml" xmlns:w16du="http://schemas.microsoft.com/office/word/2023/wordml/word16du" xmlns:w16sdtdh="http://schemas.microsoft.com/office/word/2020/wordml/sdtdatahash" xmlns:w16sdtfl="http://schemas.microsoft.com/office/word/2024/wordml/sdtformatlock" xmlns:w16se="http://schemas.microsoft.com/office/word/2015/wordml/symex" xmlns:wpg="http://schemas.microsoft.com/office/word/2010/wordprocessingGroup" xmlns:wpi="http://schemas.microsoft.com/office/word/2010/wordprocessingInk" xmlns:wne="http://schemas.microsoft.com/office/word/2006/wordml" xmlns:wps="http://schemas.microsoft.com/office/word/2010/wordprocessingShape" mc:Ignorable="w14 w15 w16se w16cid w16 w16cex w16sdtdh w16sdtfl w16du wp14">
+  <w:abstractNum w:abstractNumId="0" w15:restartNumberingAfterBreak="0">
+    <w:nsid w:val="332F5D06"/>
+    <w:multiLevelType w:val="multilevel"/>
+    <w:tmpl w:val="00A4CB92"/>
+    <w:lvl w:ilvl="0">
+      <w:start w:val="1"/>
+      <w:numFmt w:val="decimal"/>
+      <w:lvlText w:val="%1."/>
+      <w:lvlJc w:val="left"/>
+      <w:pPr>
+        <w:tabs>
+          <w:tab w:val="num" w:pos="720"/>
+        </w:tabs>
+        <w:ind w:left="720" w:hanging="360"/>
+      </w:pPr>
+    </w:lvl>
+    <w:lvl w:ilvl="1" w:tentative="1">
+      <w:start w:val="1"/>
+      <w:numFmt w:val="decimal"/>
+      <w:lvlText w:val="%2."/>
+      <w:lvlJc w:val="left"/>
+      <w:pPr>
+        <w:tabs>
+          <w:tab w:val="num" w:pos="1440"/>
+        </w:tabs>
+        <w:ind w:left="1440" w:hanging="360"/>
+      </w:pPr>
+    </w:lvl>
+    <w:lvl w:ilvl="2" w:tentative="1">
+      <w:start w:val="1"/>
+      <w:numFmt w:val="decimal"/>
+      <w:lvlText w:val="%3."/>
+      <w:lvlJc w:val="left"/>
+      <w:pPr>
+        <w:tabs>
+          <w:tab w:val="num" w:pos="2160"/>
+        </w:tabs>
+        <w:ind w:left="2160" w:hanging="360"/>
+      </w:pPr>
+    </w:lvl>
+    <w:lvl w:ilvl="3" w:tentative="1">
+      <w:start w:val="1"/>
+      <w:numFmt w:val="decimal"/>
+      <w:lvlText w:val="%4."/>
+      <w:lvlJc w:val="left"/>
+      <w:pPr>
+        <w:tabs>
+          <w:tab w:val="num" w:pos="2880"/>
+        </w:tabs>
+        <w:ind w:left="2880" w:hanging="360"/>
+      </w:pPr>
+    </w:lvl>
+    <w:lvl w:ilvl="4" w:tentative="1">
+      <w:start w:val="1"/>
+      <w:numFmt w:val="decimal"/>
+      <w:lvlText w:val="%5."/>
+      <w:lvlJc w:val="left"/>
+      <w:pPr>
+        <w:tabs>
+          <w:tab w:val="num" w:pos="3600"/>
+        </w:tabs>
+        <w:ind w:left="3600" w:hanging="360"/>
+      </w:pPr>
+    </w:lvl>
+    <w:lvl w:ilvl="5" w:tentative="1">
+      <w:start w:val="1"/>
+      <w:numFmt w:val="decimal"/>
+      <w:lvlText w:val="%6."/>
+      <w:lvlJc w:val="left"/>
+      <w:pPr>
+        <w:tabs>
+          <w:tab w:val="num" w:pos="4320"/>
+        </w:tabs>
+        <w:ind w:left="4320" w:hanging="360"/>
+      </w:pPr>
+    </w:lvl>
+    <w:lvl w:ilvl="6" w:tentative="1">
+      <w:start w:val="1"/>
+      <w:numFmt w:val="decimal"/>
+      <w:lvlText w:val="%7."/>
+      <w:lvlJc w:val="left"/>
+      <w:pPr>
+        <w:tabs>
+          <w:tab w:val="num" w:pos="5040"/>
+        </w:tabs>
+        <w:ind w:left="5040" w:hanging="360"/>
+      </w:pPr>
+    </w:lvl>
+    <w:lvl w:ilvl="7" w:tentative="1">
+      <w:start w:val="1"/>
+      <w:numFmt w:val="decimal"/>
+      <w:lvlText w:val="%8."/>
+      <w:lvlJc w:val="left"/>
+      <w:pPr>
+        <w:tabs>
+          <w:tab w:val="num" w:pos="5760"/>
+        </w:tabs>
+        <w:ind w:left="5760" w:hanging="360"/>
+      </w:pPr>
+    </w:lvl>
+    <w:lvl w:ilvl="8" w:tentative="1">
+      <w:start w:val="1"/>
+      <w:numFmt w:val="decimal"/>
+      <w:lvlText w:val="%9."/>
+      <w:lvlJc w:val="left"/>
+      <w:pPr>
+        <w:tabs>
+          <w:tab w:val="num" w:pos="6480"/>
+        </w:tabs>
+        <w:ind w:left="6480" w:hanging="360"/>
+      </w:pPr>
+    </w:lvl>
+  </w:abstractNum>
+  <w:abstractNum w:abstractNumId="1" w15:restartNumberingAfterBreak="0">
+    <w:nsid w:val="423C4659"/>
+    <w:multiLevelType w:val="multilevel"/>
+    <w:tmpl w:val="05B8BFE0"/>
+    <w:lvl w:ilvl="0">
+      <w:start w:val="1"/>
+      <w:numFmt w:val="decimal"/>
+      <w:lvlText w:val="%1."/>
+      <w:lvlJc w:val="left"/>
+      <w:pPr>
+        <w:tabs>
+          <w:tab w:val="num" w:pos="720"/>
+        </w:tabs>
+        <w:ind w:left="720" w:hanging="360"/>
+      </w:pPr>
+    </w:lvl>
+    <w:lvl w:ilvl="1" w:tentative="1">
+      <w:start w:val="1"/>
+      <w:numFmt w:val="decimal"/>
+      <w:lvlText w:val="%2."/>
+      <w:lvlJc w:val="left"/>
+      <w:pPr>
+        <w:tabs>
+          <w:tab w:val="num" w:pos="1440"/>
+        </w:tabs>
+        <w:ind w:left="1440" w:hanging="360"/>
+      </w:pPr>
+    </w:lvl>
+    <w:lvl w:ilvl="2" w:tentative="1">
+      <w:start w:val="1"/>
+      <w:numFmt w:val="decimal"/>
+      <w:lvlText w:val="%3."/>
+      <w:lvlJc w:val="left"/>
+      <w:pPr>
+        <w:tabs>
+          <w:tab w:val="num" w:pos="2160"/>
+        </w:tabs>
+        <w:ind w:left="2160" w:hanging="360"/>
+      </w:pPr>
+    </w:lvl>
+    <w:lvl w:ilvl="3" w:tentative="1">
+      <w:start w:val="1"/>
+      <w:numFmt w:val="decimal"/>
+      <w:lvlText w:val="%4."/>
+      <w:lvlJc w:val="left"/>
+      <w:pPr>
+        <w:tabs>
+          <w:tab w:val="num" w:pos="2880"/>
+        </w:tabs>
+        <w:ind w:left="2880" w:hanging="360"/>
+      </w:pPr>
+    </w:lvl>
+    <w:lvl w:ilvl="4" w:tentative="1">
+      <w:start w:val="1"/>
+      <w:numFmt w:val="decimal"/>
+      <w:lvlText w:val="%5."/>
+      <w:lvlJc w:val="left"/>
+      <w:pPr>
+        <w:tabs>
+          <w:tab w:val="num" w:pos="3600"/>
+        </w:tabs>
+        <w:ind w:left="3600" w:hanging="360"/>
+      </w:pPr>
+    </w:lvl>
+    <w:lvl w:ilvl="5" w:tentative="1">
+      <w:start w:val="1"/>
+      <w:numFmt w:val="decimal"/>
+      <w:lvlText w:val="%6."/>
+      <w:lvlJc w:val="left"/>
+      <w:pPr>
+        <w:tabs>
+          <w:tab w:val="num" w:pos="4320"/>
+        </w:tabs>
+        <w:ind w:left="4320" w:hanging="360"/>
+      </w:pPr>
+    </w:lvl>
+    <w:lvl w:ilvl="6" w:tentative="1">
+      <w:start w:val="1"/>
+      <w:numFmt w:val="decimal"/>
+      <w:lvlText w:val="%7."/>
+      <w:lvlJc w:val="left"/>
+      <w:pPr>
+        <w:tabs>
+          <w:tab w:val="num" w:pos="5040"/>
+        </w:tabs>
+        <w:ind w:left="5040" w:hanging="360"/>
+      </w:pPr>
+    </w:lvl>
+    <w:lvl w:ilvl="7" w:tentative="1">
+      <w:start w:val="1"/>
+      <w:numFmt w:val="decimal"/>
+      <w:lvlText w:val="%8."/>
+      <w:lvlJc w:val="left"/>
+      <w:pPr>
+        <w:tabs>
+          <w:tab w:val="num" w:pos="5760"/>
+        </w:tabs>
+        <w:ind w:left="5760" w:hanging="360"/>
+      </w:pPr>
+    </w:lvl>
+    <w:lvl w:ilvl="8" w:tentative="1">
+      <w:start w:val="1"/>
+      <w:numFmt w:val="decimal"/>
+      <w:lvlText w:val="%9."/>
+      <w:lvlJc w:val="left"/>
+      <w:pPr>
+        <w:tabs>
+          <w:tab w:val="num" w:pos="6480"/>
+        </w:tabs>
+        <w:ind w:left="6480" w:hanging="360"/>
+      </w:pPr>
+    </w:lvl>
+  </w:abstractNum>
+  <w:abstractNum w:abstractNumId="2" w15:restartNumberingAfterBreak="0">
+    <w:nsid w:val="4FEE2786"/>
+    <w:multiLevelType w:val="hybridMultilevel"/>
+    <w:tmpl w:val="E3FE23FA"/>
+    <w:lvl w:ilvl="0" w:tplc="0409000F">
+      <w:start w:val="1"/>
+      <w:numFmt w:val="decimal"/>
+      <w:lvlText w:val="%1."/>
+      <w:lvlJc w:val="left"/>
+      <w:pPr>
+        <w:ind w:left="720" w:hanging="360"/>
+      </w:pPr>
+    </w:lvl>
+    <w:lvl w:ilvl="1" w:tplc="04090019">
+      <w:start w:val="1"/>
+      <w:numFmt w:val="lowerLetter"/>
+      <w:lvlText w:val="%2."/>
+      <w:lvlJc w:val="left"/>
+      <w:pPr>
+        <w:ind w:left="1440" w:hanging="360"/>
+      </w:pPr>
+    </w:lvl>
+    <w:lvl w:ilvl="2" w:tplc="0409001B" w:tentative="1">
+      <w:start w:val="1"/>
+      <w:numFmt w:val="lowerRoman"/>
+      <w:lvlText w:val="%3."/>
+      <w:lvlJc w:val="right"/>
+      <w:pPr>
+        <w:ind w:left="2160" w:hanging="180"/>
+      </w:pPr>
+    </w:lvl>
+    <w:lvl w:ilvl="3" w:tplc="0409000F" w:tentative="1">
+      <w:start w:val="1"/>
+      <w:numFmt w:val="decimal"/>
+      <w:lvlText w:val="%4."/>
+      <w:lvlJc w:val="left"/>
+      <w:pPr>
+        <w:ind w:left="2880" w:hanging="360"/>
+      </w:pPr>
+    </w:lvl>
+    <w:lvl w:ilvl="4" w:tplc="04090019" w:tentative="1">
+      <w:start w:val="1"/>
+      <w:numFmt w:val="lowerLetter"/>
+      <w:lvlText w:val="%5."/>
+      <w:lvlJc w:val="left"/>
+      <w:pPr>
+        <w:ind w:left="3600" w:hanging="360"/>
+      </w:pPr>
+    </w:lvl>
+    <w:lvl w:ilvl="5" w:tplc="0409001B" w:tentative="1">
+      <w:start w:val="1"/>
+      <w:numFmt w:val="lowerRoman"/>
+      <w:lvlText w:val="%6."/>
+      <w:lvlJc w:val="right"/>
+      <w:pPr>
+        <w:ind w:left="4320" w:hanging="180"/>
+      </w:pPr>
+    </w:lvl>
+    <w:lvl w:ilvl="6" w:tplc="0409000F" w:tentative="1">
+      <w:start w:val="1"/>
+      <w:numFmt w:val="decimal"/>
+      <w:lvlText w:val="%7."/>
+      <w:lvlJc w:val="left"/>
+      <w:pPr>
+        <w:ind w:left="5040" w:hanging="360"/>
+      </w:pPr>
+    </w:lvl>
+    <w:lvl w:ilvl="7" w:tplc="04090019" w:tentative="1">
+      <w:start w:val="1"/>
+      <w:numFmt w:val="lowerLetter"/>
+      <w:lvlText w:val="%8."/>
+      <w:lvlJc w:val="left"/>
+      <w:pPr>
+        <w:ind w:left="5760" w:hanging="360"/>
+      </w:pPr>
+    </w:lvl>
+    <w:lvl w:ilvl="8" w:tplc="0409001B" w:tentative="1">
+      <w:start w:val="1"/>
+      <w:numFmt w:val="lowerRoman"/>
+      <w:lvlText w:val="%9."/>
+      <w:lvlJc w:val="right"/>
+      <w:pPr>
+        <w:ind w:left="6480" w:hanging="180"/>
+      </w:pPr>
+    </w:lvl>
+  </w:abstractNum>
+  <w:abstractNum w:abstractNumId="3" w15:restartNumberingAfterBreak="0">
+    <w:nsid w:val="57AD5224"/>
+    <w:multiLevelType w:val="multilevel"/>
+    <w:tmpl w:val="F8EC21AA"/>
+    <w:lvl w:ilvl="0">
+      <w:start w:val="1"/>
+      <w:numFmt w:val="decimal"/>
+      <w:lvlText w:val="%1."/>
+      <w:lvlJc w:val="left"/>
+      <w:pPr>
+        <w:tabs>
+          <w:tab w:val="num" w:pos="720"/>
+        </w:tabs>
+        <w:ind w:left="720" w:hanging="360"/>
+      </w:pPr>
+    </w:lvl>
+    <w:lvl w:ilvl="1" w:tentative="1">
+      <w:start w:val="1"/>
+      <w:numFmt w:val="decimal"/>
+      <w:lvlText w:val="%2."/>
+      <w:lvlJc w:val="left"/>
+      <w:pPr>
+        <w:tabs>
+          <w:tab w:val="num" w:pos="1440"/>
+        </w:tabs>
+        <w:ind w:left="1440" w:hanging="360"/>
+      </w:pPr>
+    </w:lvl>
+    <w:lvl w:ilvl="2" w:tentative="1">
+      <w:start w:val="1"/>
+      <w:numFmt w:val="decimal"/>
+      <w:lvlText w:val="%3."/>
+      <w:lvlJc w:val="left"/>
+      <w:pPr>
+        <w:tabs>
+          <w:tab w:val="num" w:pos="2160"/>
+        </w:tabs>
+        <w:ind w:left="2160" w:hanging="360"/>
+      </w:pPr>
+    </w:lvl>
+    <w:lvl w:ilvl="3" w:tentative="1">
+      <w:start w:val="1"/>
+      <w:numFmt w:val="decimal"/>
+      <w:lvlText w:val="%4."/>
+      <w:lvlJc w:val="left"/>
+      <w:pPr>
+        <w:tabs>
+          <w:tab w:val="num" w:pos="2880"/>
+        </w:tabs>
+        <w:ind w:left="2880" w:hanging="360"/>
+      </w:pPr>
+    </w:lvl>
+    <w:lvl w:ilvl="4" w:tentative="1">
+      <w:start w:val="1"/>
+      <w:numFmt w:val="decimal"/>
+      <w:lvlText w:val="%5."/>
+      <w:lvlJc w:val="left"/>
+      <w:pPr>
+        <w:tabs>
+          <w:tab w:val="num" w:pos="3600"/>
+        </w:tabs>
+        <w:ind w:left="3600" w:hanging="360"/>
+      </w:pPr>
+    </w:lvl>
+    <w:lvl w:ilvl="5" w:tentative="1">
+      <w:start w:val="1"/>
+      <w:numFmt w:val="decimal"/>
+      <w:lvlText w:val="%6."/>
+      <w:lvlJc w:val="left"/>
+      <w:pPr>
+        <w:tabs>
+          <w:tab w:val="num" w:pos="4320"/>
+        </w:tabs>
+        <w:ind w:left="4320" w:hanging="360"/>
+      </w:pPr>
+    </w:lvl>
+    <w:lvl w:ilvl="6" w:tentative="1">
+      <w:start w:val="1"/>
+      <w:numFmt w:val="decimal"/>
+      <w:lvlText w:val="%7."/>
+      <w:lvlJc w:val="left"/>
+      <w:pPr>
+        <w:tabs>
+          <w:tab w:val="num" w:pos="5040"/>
+        </w:tabs>
+        <w:ind w:left="5040" w:hanging="360"/>
+      </w:pPr>
+    </w:lvl>
+    <w:lvl w:ilvl="7" w:tentative="1">
+      <w:start w:val="1"/>
+      <w:numFmt w:val="decimal"/>
+      <w:lvlText w:val="%8."/>
+      <w:lvlJc w:val="left"/>
+      <w:pPr>
+        <w:tabs>
+          <w:tab w:val="num" w:pos="5760"/>
+        </w:tabs>
+        <w:ind w:left="5760" w:hanging="360"/>
+      </w:pPr>
+    </w:lvl>
+    <w:lvl w:ilvl="8" w:tentative="1">
+      <w:start w:val="1"/>
+      <w:numFmt w:val="decimal"/>
+      <w:lvlText w:val="%9."/>
+      <w:lvlJc w:val="left"/>
+      <w:pPr>
+        <w:tabs>
+          <w:tab w:val="num" w:pos="6480"/>
+        </w:tabs>
+        <w:ind w:left="6480" w:hanging="360"/>
+      </w:pPr>
+    </w:lvl>
+  </w:abstractNum>
+  <w:abstractNum w:abstractNumId="4" w15:restartNumberingAfterBreak="0">
+    <w:nsid w:val="697B50DC"/>
+    <w:multiLevelType w:val="hybridMultilevel"/>
+    <w:tmpl w:val="C12E9B32"/>
+    <w:lvl w:ilvl="0" w:tplc="0409000F">
+      <w:start w:val="1"/>
+      <w:numFmt w:val="decimal"/>
+      <w:lvlText w:val="%1."/>
+      <w:lvlJc w:val="left"/>
+      <w:pPr>
+        <w:ind w:left="720" w:hanging="360"/>
+      </w:pPr>
+    </w:lvl>
+    <w:lvl w:ilvl="1" w:tplc="04090019">
+      <w:start w:val="1"/>
+      <w:numFmt w:val="lowerLetter"/>
+      <w:lvlText w:val="%2."/>
+      <w:lvlJc w:val="left"/>
+      <w:pPr>
+        <w:ind w:left="1440" w:hanging="360"/>
+      </w:pPr>
+    </w:lvl>
+    <w:lvl w:ilvl="2" w:tplc="0409001B" w:tentative="1">
+      <w:start w:val="1"/>
+      <w:numFmt w:val="lowerRoman"/>
+      <w:lvlText w:val="%3."/>
+      <w:lvlJc w:val="right"/>
+      <w:pPr>
+        <w:ind w:left="2160" w:hanging="180"/>
+      </w:pPr>
+    </w:lvl>
+    <w:lvl w:ilvl="3" w:tplc="0409000F" w:tentative="1">
+      <w:start w:val="1"/>
+      <w:numFmt w:val="decimal"/>
+      <w:lvlText w:val="%4."/>
+      <w:lvlJc w:val="left"/>
+      <w:pPr>
+        <w:ind w:left="2880" w:hanging="360"/>
+      </w:pPr>
+    </w:lvl>
+    <w:lvl w:ilvl="4" w:tplc="04090019" w:tentative="1">
+      <w:start w:val="1"/>
+      <w:numFmt w:val="lowerLetter"/>
+      <w:lvlText w:val="%5."/>
+      <w:lvlJc w:val="left"/>
+      <w:pPr>
+        <w:ind w:left="3600" w:hanging="360"/>
+      </w:pPr>
+    </w:lvl>
+    <w:lvl w:ilvl="5" w:tplc="0409001B" w:tentative="1">
+      <w:start w:val="1"/>
+      <w:numFmt w:val="lowerRoman"/>
+      <w:lvlText w:val="%6."/>
+      <w:lvlJc w:val="right"/>
+      <w:pPr>
+        <w:ind w:left="4320" w:hanging="180"/>
+      </w:pPr>
+    </w:lvl>
+    <w:lvl w:ilvl="6" w:tplc="0409000F" w:tentative="1">
+      <w:start w:val="1"/>
+      <w:numFmt w:val="decimal"/>
+      <w:lvlText w:val="%7."/>
+      <w:lvlJc w:val="left"/>
+      <w:pPr>
+        <w:ind w:left="5040" w:hanging="360"/>
+      </w:pPr>
+    </w:lvl>
+    <w:lvl w:ilvl="7" w:tplc="04090019" w:tentative="1">
+      <w:start w:val="1"/>
+      <w:numFmt w:val="lowerLetter"/>
+      <w:lvlText w:val="%8."/>
+      <w:lvlJc w:val="left"/>
+      <w:pPr>
+        <w:ind w:left="5760" w:hanging="360"/>
+      </w:pPr>
+    </w:lvl>
+    <w:lvl w:ilvl="8" w:tplc="0409001B" w:tentative="1">
+      <w:start w:val="1"/>
+      <w:numFmt w:val="lowerRoman"/>
+      <w:lvlText w:val="%9."/>
+      <w:lvlJc w:val="right"/>
+      <w:pPr>
+        <w:ind w:left="6480" w:hanging="180"/>
+      </w:pPr>
+    </w:lvl>
+  </w:abstractNum>
+  <w:num w:numId="1" w16cid:durableId="659499245">
+    <w:abstractNumId w:val="2"/>
+  </w:num>
+  <w:num w:numId="2" w16cid:durableId="932323764">
+    <w:abstractNumId w:val="1"/>
+  </w:num>
+  <w:num w:numId="3" w16cid:durableId="510023684">
+    <w:abstractNumId w:val="0"/>
+  </w:num>
+  <w:num w:numId="4" w16cid:durableId="2101636974">
+    <w:abstractNumId w:val="3"/>
+  </w:num>
+  <w:num w:numId="5" w16cid:durableId="1703167346">
+    <w:abstractNumId w:val="4"/>
+  </w:num>
+</w:numbering>
 </file>
 
 <file path=word/styles.xml><?xml version="1.0" encoding="utf-8"?>
@@ -724,6 +1723,7 @@
   <w:style w:type="character" w:default="1" w:styleId="DefaultParagraphFont">
     <w:name w:val="Default Paragraph Font"/>
     <w:uiPriority w:val="1"/>
+    <w:semiHidden/>
     <w:unhideWhenUsed/>
   </w:style>
   <w:style w:type="table" w:default="1" w:styleId="TableNormal">

</xml_diff>

<commit_message>
Updated qotd style, added cards to carousel for portfolio, added bootstrap icon
</commit_message>
<xml_diff>
--- a/Capstone Finale.docx
+++ b/Capstone Finale.docx
@@ -96,13 +96,22 @@
           <w:ilvl w:val="0"/>
           <w:numId w:val="5"/>
         </w:numPr>
+        <w:rPr>
+          <w:strike/>
+        </w:rPr>
       </w:pPr>
       <w:proofErr w:type="gramStart"/>
       <w:r>
+        <w:rPr>
+          <w:strike/>
+        </w:rPr>
         <w:t>Use</w:t>
       </w:r>
       <w:proofErr w:type="gramEnd"/>
       <w:r>
+        <w:rPr>
+          <w:strike/>
+        </w:rPr>
         <w:t xml:space="preserve"> Bootstrap icons </w:t>
       </w:r>
     </w:p>
@@ -113,8 +122,14 @@
           <w:ilvl w:val="0"/>
           <w:numId w:val="5"/>
         </w:numPr>
-      </w:pPr>
-      <w:r>
+        <w:rPr>
+          <w:strike/>
+        </w:rPr>
+      </w:pPr>
+      <w:r>
+        <w:rPr>
+          <w:strike/>
+        </w:rPr>
         <w:t>Use Bootstrap and style to position elements for a professional looking website </w:t>
       </w:r>
     </w:p>
@@ -440,6 +455,7 @@
         </w:numPr>
         <w:rPr>
           <w:rFonts w:eastAsia="Times New Roman" w:cs="Segoe UI"/>
+          <w:strike/>
           <w:color w:val="1D2125"/>
           <w:kern w:val="0"/>
           <w14:ligatures w14:val="none"/>
@@ -448,6 +464,7 @@
       <w:r>
         <w:rPr>
           <w:rFonts w:eastAsia="Times New Roman" w:cs="Segoe UI"/>
+          <w:strike/>
           <w:color w:val="1D2125"/>
           <w:kern w:val="0"/>
           <w14:ligatures w14:val="none"/>
@@ -464,6 +481,7 @@
         </w:numPr>
         <w:rPr>
           <w:rFonts w:eastAsia="Times New Roman" w:cs="Segoe UI"/>
+          <w:strike/>
           <w:color w:val="1D2125"/>
           <w:kern w:val="0"/>
           <w14:ligatures w14:val="none"/>
@@ -472,6 +490,7 @@
       <w:r>
         <w:rPr>
           <w:rFonts w:eastAsia="Times New Roman" w:cs="Segoe UI"/>
+          <w:strike/>
           <w:color w:val="1D2125"/>
           <w:kern w:val="0"/>
           <w14:ligatures w14:val="none"/>

</xml_diff>

<commit_message>
Added Sign In Area
</commit_message>
<xml_diff>
--- a/Capstone Finale.docx
+++ b/Capstone Finale.docx
@@ -11,13 +11,11 @@
         </w:numPr>
         <w:rPr>
           <w:strike/>
-          <w:highlight w:val="yellow"/>
-        </w:rPr>
-      </w:pPr>
-      <w:r>
-        <w:rPr>
-          <w:strike/>
-          <w:highlight w:val="yellow"/>
+        </w:rPr>
+      </w:pPr>
+      <w:r>
+        <w:rPr>
+          <w:strike/>
         </w:rPr>
         <w:t>Create a branch for adding a sign-in modal </w:t>
       </w:r>
@@ -31,13 +29,11 @@
         </w:numPr>
         <w:rPr>
           <w:strike/>
-          <w:highlight w:val="yellow"/>
-        </w:rPr>
-      </w:pPr>
-      <w:r>
-        <w:rPr>
-          <w:strike/>
-          <w:highlight w:val="yellow"/>
+        </w:rPr>
+      </w:pPr>
+      <w:r>
+        <w:rPr>
+          <w:strike/>
         </w:rPr>
         <w:t>Create a branch for adding a sign-out modal </w:t>
       </w:r>
@@ -73,8 +69,14 @@
           <w:ilvl w:val="0"/>
           <w:numId w:val="5"/>
         </w:numPr>
-      </w:pPr>
-      <w:r>
+        <w:rPr>
+          <w:strike/>
+        </w:rPr>
+      </w:pPr>
+      <w:r>
+        <w:rPr>
+          <w:strike/>
+        </w:rPr>
         <w:t>Create a branch for managing the buttons that appear in the sign-in area </w:t>
       </w:r>
     </w:p>

</xml_diff>

<commit_message>
DynamoDB auth working locally with AWS ignore
</commit_message>
<xml_diff>
--- a/Capstone Finale.docx
+++ b/Capstone Finale.docx
@@ -102,9 +102,21 @@
           <w:ilvl w:val="0"/>
           <w:numId w:val="5"/>
         </w:numPr>
-      </w:pPr>
-      <w:r>
+        <w:rPr>
+          <w:highlight w:val="yellow"/>
+        </w:rPr>
+      </w:pPr>
+      <w:r>
+        <w:rPr>
+          <w:highlight w:val="yellow"/>
+        </w:rPr>
         <w:t>Output feedback the React way only (USING STATE VARIABLES)</w:t>
+      </w:r>
+      <w:r>
+        <w:rPr>
+          <w:highlight w:val="yellow"/>
+        </w:rPr>
+        <w:t xml:space="preserve"> – Update contact pages??</w:t>
       </w:r>
     </w:p>
     <w:p>
@@ -531,6 +543,7 @@
         </w:numPr>
         <w:rPr>
           <w:rFonts w:eastAsia="Times New Roman" w:cs="Segoe UI"/>
+          <w:strike/>
           <w:color w:val="1D2125"/>
           <w:kern w:val="0"/>
           <w14:ligatures w14:val="none"/>
@@ -539,6 +552,7 @@
       <w:r>
         <w:rPr>
           <w:rFonts w:eastAsia="Times New Roman" w:cs="Segoe UI"/>
+          <w:strike/>
           <w:color w:val="1D2125"/>
           <w:kern w:val="0"/>
           <w14:ligatures w14:val="none"/>

</xml_diff>

<commit_message>
Added back image-map, animation, badge, and other prev assignment itemns
</commit_message>
<xml_diff>
--- a/Capstone Finale.docx
+++ b/Capstone Finale.docx
@@ -47,211 +47,186 @@
         </w:numPr>
         <w:rPr>
           <w:rFonts w:eastAsia="Times New Roman" w:cs="Segoe UI"/>
+          <w:strike/>
           <w:color w:val="1D2125"/>
           <w:kern w:val="0"/>
           <w14:ligatures w14:val="none"/>
         </w:rPr>
       </w:pPr>
       <w:r>
+        <w:rPr>
+          <w:rFonts w:eastAsia="Times New Roman" w:cs="Segoe UI"/>
+          <w:strike/>
+          <w:color w:val="1D2125"/>
+          <w:kern w:val="0"/>
+          <w14:ligatures w14:val="none"/>
+        </w:rPr>
+        <w:t>Create a branch for authentication with DynamoDB</w:t>
+      </w:r>
+    </w:p>
+    <w:p>
+      <w:pPr>
+        <w:pStyle w:val="ListParagraph"/>
+        <w:numPr>
+          <w:ilvl w:val="0"/>
+          <w:numId w:val="5"/>
+        </w:numPr>
+        <w:rPr>
+          <w:strike/>
+        </w:rPr>
+      </w:pPr>
+      <w:r>
+        <w:rPr>
+          <w:strike/>
+        </w:rPr>
+        <w:t>Create a branch for managing the buttons that appear in the sign-in area </w:t>
+      </w:r>
+    </w:p>
+    <w:p>
+      <w:pPr>
+        <w:pStyle w:val="ListParagraph"/>
+        <w:numPr>
+          <w:ilvl w:val="0"/>
+          <w:numId w:val="5"/>
+        </w:numPr>
+      </w:pPr>
+      <w:r>
+        <w:t xml:space="preserve">Create a branch for testing modules </w:t>
+      </w:r>
+      <w:r>
+        <w:t xml:space="preserve"> </w:t>
+      </w:r>
+    </w:p>
+    <w:p>
+      <w:pPr>
+        <w:pStyle w:val="ListParagraph"/>
+        <w:numPr>
+          <w:ilvl w:val="0"/>
+          <w:numId w:val="5"/>
+        </w:numPr>
+        <w:rPr>
+          <w:highlight w:val="yellow"/>
+        </w:rPr>
+      </w:pPr>
+      <w:r>
+        <w:rPr>
+          <w:highlight w:val="yellow"/>
+        </w:rPr>
+        <w:t>Output feedback the React way only (USING STATE VARIABLES)</w:t>
+      </w:r>
+      <w:r>
+        <w:rPr>
+          <w:highlight w:val="yellow"/>
+        </w:rPr>
+        <w:t xml:space="preserve"> – Update contact pages??</w:t>
+      </w:r>
+    </w:p>
+    <w:p>
+      <w:pPr>
+        <w:pStyle w:val="ListParagraph"/>
+        <w:numPr>
+          <w:ilvl w:val="0"/>
+          <w:numId w:val="5"/>
+        </w:numPr>
+        <w:rPr>
+          <w:strike/>
+        </w:rPr>
+      </w:pPr>
+      <w:r>
+        <w:rPr>
+          <w:strike/>
+        </w:rPr>
+        <w:t>Use Bootstrap icons </w:t>
+      </w:r>
+    </w:p>
+    <w:p>
+      <w:pPr>
+        <w:pStyle w:val="ListParagraph"/>
+        <w:numPr>
+          <w:ilvl w:val="0"/>
+          <w:numId w:val="5"/>
+        </w:numPr>
+        <w:rPr>
+          <w:strike/>
+        </w:rPr>
+      </w:pPr>
+      <w:r>
+        <w:rPr>
+          <w:strike/>
+        </w:rPr>
+        <w:t>Use Bootstrap and style to position elements for a professional looking website </w:t>
+      </w:r>
+    </w:p>
+    <w:p>
+      <w:pPr>
+        <w:pStyle w:val="ListParagraph"/>
+        <w:numPr>
+          <w:ilvl w:val="0"/>
+          <w:numId w:val="5"/>
+        </w:numPr>
+        <w:rPr>
+          <w:strike/>
+        </w:rPr>
+      </w:pPr>
+      <w:r>
+        <w:rPr>
+          <w:strike/>
+        </w:rPr>
+        <w:t>Properly use a dynamic root path that works locally and on GitHub </w:t>
+      </w:r>
+    </w:p>
+    <w:p>
+      <w:pPr>
+        <w:pStyle w:val="ListParagraph"/>
+        <w:numPr>
+          <w:ilvl w:val="1"/>
+          <w:numId w:val="5"/>
+        </w:numPr>
+        <w:rPr>
+          <w:strike/>
+        </w:rPr>
+      </w:pPr>
+      <w:r>
+        <w:rPr>
+          <w:strike/>
+        </w:rPr>
+        <w:t>Clicking the Home tab now loads nothing, after removed the / path from BrowserRouter</w:t>
+      </w:r>
+    </w:p>
+    <w:p>
+      <w:pPr>
+        <w:pStyle w:val="ListParagraph"/>
+        <w:numPr>
+          <w:ilvl w:val="0"/>
+          <w:numId w:val="5"/>
+        </w:numPr>
+      </w:pPr>
+      <w:r>
+        <w:t>Properly use a 404.html file for SPAs to fix navigation errors</w:t>
+      </w:r>
+    </w:p>
+    <w:p>
+      <w:pPr>
+        <w:pStyle w:val="ListParagraph"/>
+        <w:numPr>
+          <w:ilvl w:val="0"/>
+          <w:numId w:val="5"/>
+        </w:numPr>
         <w:rPr>
           <w:rFonts w:eastAsia="Times New Roman" w:cs="Segoe UI"/>
           <w:color w:val="1D2125"/>
           <w:kern w:val="0"/>
           <w14:ligatures w14:val="none"/>
         </w:rPr>
-        <w:t>Create a branch for authentication with DynamoDB</w:t>
-      </w:r>
-    </w:p>
-    <w:p>
-      <w:pPr>
-        <w:pStyle w:val="ListParagraph"/>
-        <w:numPr>
-          <w:ilvl w:val="0"/>
-          <w:numId w:val="5"/>
-        </w:numPr>
-        <w:rPr>
-          <w:strike/>
-        </w:rPr>
-      </w:pPr>
-      <w:r>
-        <w:rPr>
-          <w:strike/>
-        </w:rPr>
-        <w:t>Create a branch for managing the buttons that appear in the sign-in area </w:t>
-      </w:r>
-    </w:p>
-    <w:p>
-      <w:pPr>
-        <w:pStyle w:val="ListParagraph"/>
-        <w:numPr>
-          <w:ilvl w:val="0"/>
-          <w:numId w:val="5"/>
-        </w:numPr>
-      </w:pPr>
-      <w:r>
-        <w:t xml:space="preserve">Create a branch for testing modules </w:t>
-      </w:r>
-      <w:r>
-        <w:t xml:space="preserve"> </w:t>
-      </w:r>
-    </w:p>
-    <w:p>
-      <w:pPr>
-        <w:pStyle w:val="ListParagraph"/>
-        <w:numPr>
-          <w:ilvl w:val="0"/>
-          <w:numId w:val="5"/>
-        </w:numPr>
-        <w:rPr>
-          <w:highlight w:val="yellow"/>
-        </w:rPr>
-      </w:pPr>
-      <w:r>
-        <w:rPr>
-          <w:highlight w:val="yellow"/>
-        </w:rPr>
-        <w:t>Output feedback the React way only (USING STATE VARIABLES)</w:t>
-      </w:r>
-      <w:r>
-        <w:rPr>
-          <w:highlight w:val="yellow"/>
-        </w:rPr>
-        <w:t xml:space="preserve"> – Update contact pages??</w:t>
-      </w:r>
-    </w:p>
-    <w:p>
-      <w:pPr>
-        <w:pStyle w:val="ListParagraph"/>
-        <w:numPr>
-          <w:ilvl w:val="0"/>
-          <w:numId w:val="5"/>
-        </w:numPr>
-        <w:rPr>
-          <w:strike/>
-        </w:rPr>
-      </w:pPr>
-      <w:proofErr w:type="gramStart"/>
-      <w:r>
-        <w:rPr>
-          <w:strike/>
-        </w:rPr>
-        <w:t>Use</w:t>
-      </w:r>
-      <w:proofErr w:type="gramEnd"/>
-      <w:r>
-        <w:rPr>
-          <w:strike/>
-        </w:rPr>
-        <w:t xml:space="preserve"> Bootstrap icons </w:t>
-      </w:r>
-    </w:p>
-    <w:p>
-      <w:pPr>
-        <w:pStyle w:val="ListParagraph"/>
-        <w:numPr>
-          <w:ilvl w:val="0"/>
-          <w:numId w:val="5"/>
-        </w:numPr>
-        <w:rPr>
-          <w:strike/>
-        </w:rPr>
-      </w:pPr>
-      <w:r>
-        <w:rPr>
-          <w:strike/>
-        </w:rPr>
-        <w:t>Use Bootstrap and style to position elements for a professional looking website </w:t>
-      </w:r>
-    </w:p>
-    <w:p>
-      <w:pPr>
-        <w:pStyle w:val="ListParagraph"/>
-        <w:numPr>
-          <w:ilvl w:val="0"/>
-          <w:numId w:val="5"/>
-        </w:numPr>
-        <w:rPr>
-          <w:strike/>
-        </w:rPr>
-      </w:pPr>
-      <w:r>
-        <w:rPr>
-          <w:strike/>
-        </w:rPr>
-        <w:t>Properly use a dynamic root path that works locally and on GitHub </w:t>
-      </w:r>
-    </w:p>
-    <w:p>
-      <w:pPr>
-        <w:pStyle w:val="ListParagraph"/>
-        <w:numPr>
-          <w:ilvl w:val="1"/>
-          <w:numId w:val="5"/>
-        </w:numPr>
-      </w:pPr>
-      <w:r>
-        <w:t xml:space="preserve">Clicking the Home tab now loads nothing, after removed the / path from </w:t>
-      </w:r>
-      <w:proofErr w:type="spellStart"/>
-      <w:r>
-        <w:t>BrowserRouter</w:t>
-      </w:r>
-      <w:proofErr w:type="spellEnd"/>
-    </w:p>
-    <w:p>
-      <w:pPr>
-        <w:pStyle w:val="ListParagraph"/>
-        <w:numPr>
-          <w:ilvl w:val="0"/>
-          <w:numId w:val="5"/>
-        </w:numPr>
-      </w:pPr>
-      <w:r>
-        <w:t>Properly use a 404.html file for SPAs to fix navigation errors</w:t>
-      </w:r>
-    </w:p>
-    <w:p>
-      <w:pPr>
-        <w:pStyle w:val="ListParagraph"/>
-        <w:numPr>
-          <w:ilvl w:val="0"/>
-          <w:numId w:val="5"/>
-        </w:numPr>
+      </w:pPr>
+      <w:r>
         <w:rPr>
           <w:rFonts w:eastAsia="Times New Roman" w:cs="Segoe UI"/>
           <w:color w:val="1D2125"/>
           <w:kern w:val="0"/>
           <w14:ligatures w14:val="none"/>
         </w:rPr>
-      </w:pPr>
-      <w:r>
-        <w:rPr>
-          <w:rFonts w:eastAsia="Times New Roman" w:cs="Segoe UI"/>
-          <w:color w:val="1D2125"/>
-          <w:kern w:val="0"/>
-          <w14:ligatures w14:val="none"/>
-        </w:rPr>
-        <w:t xml:space="preserve">Use </w:t>
-      </w:r>
-      <w:proofErr w:type="spellStart"/>
-      <w:r>
-        <w:rPr>
-          <w:rFonts w:eastAsia="Times New Roman" w:cs="Segoe UI"/>
-          <w:color w:val="1D2125"/>
-          <w:kern w:val="0"/>
-          <w14:ligatures w14:val="none"/>
-        </w:rPr>
-        <w:t>fieldset</w:t>
-      </w:r>
-      <w:proofErr w:type="spellEnd"/>
-      <w:r>
-        <w:rPr>
-          <w:rFonts w:eastAsia="Times New Roman" w:cs="Segoe UI"/>
-          <w:color w:val="1D2125"/>
-          <w:kern w:val="0"/>
-          <w14:ligatures w14:val="none"/>
-        </w:rPr>
-        <w:t xml:space="preserve"> and legend tags to label groups of form inputs</w:t>
+        <w:t>Use fieldset and legend tags to label groups of form inputs</w:t>
       </w:r>
     </w:p>
     <w:p>
@@ -344,16 +319,8 @@
         <w:rPr>
           <w:strike/>
         </w:rPr>
-        <w:t xml:space="preserve">Fix </w:t>
-      </w:r>
-      <w:proofErr w:type="spellStart"/>
-      <w:r>
-        <w:rPr>
-          <w:strike/>
-        </w:rPr>
-        <w:t>qotd</w:t>
-      </w:r>
-      <w:proofErr w:type="spellEnd"/>
+        <w:t>Fix qotd</w:t>
+      </w:r>
       <w:r>
         <w:rPr>
           <w:strike/>
@@ -400,21 +367,7 @@
         <w:rPr>
           <w:strike/>
         </w:rPr>
-        <w:t xml:space="preserve"> – </w:t>
-      </w:r>
-      <w:proofErr w:type="spellStart"/>
-      <w:r>
-        <w:rPr>
-          <w:strike/>
-        </w:rPr>
-        <w:t>Qotd</w:t>
-      </w:r>
-      <w:proofErr w:type="spellEnd"/>
-      <w:r>
-        <w:rPr>
-          <w:strike/>
-        </w:rPr>
-        <w:t xml:space="preserve"> has a card on the Home page</w:t>
+        <w:t xml:space="preserve"> – Qotd has a card on the Home page</w:t>
       </w:r>
     </w:p>
     <w:p>
@@ -424,20 +377,21 @@
           <w:ilvl w:val="1"/>
           <w:numId w:val="5"/>
         </w:numPr>
-      </w:pPr>
-      <w:r>
+        <w:rPr>
+          <w:strike/>
+        </w:rPr>
+      </w:pPr>
+      <w:r>
+        <w:rPr>
+          <w:strike/>
+        </w:rPr>
         <w:t>Add badge</w:t>
       </w:r>
       <w:r>
-        <w:t xml:space="preserve"> – Add to Home showing that </w:t>
-      </w:r>
-      <w:proofErr w:type="spellStart"/>
-      <w:r>
-        <w:t>Qotd</w:t>
-      </w:r>
-      <w:proofErr w:type="spellEnd"/>
-      <w:r>
-        <w:t xml:space="preserve"> is new</w:t>
+        <w:rPr>
+          <w:strike/>
+        </w:rPr>
+        <w:t xml:space="preserve"> – Add to Home showing that Qotd is new</w:t>
       </w:r>
     </w:p>
     <w:p>
@@ -462,24 +416,6 @@
           <w:strike/>
         </w:rPr>
         <w:t xml:space="preserve"> – Still have one on Portfolio</w:t>
-      </w:r>
-    </w:p>
-    <w:p>
-      <w:pPr>
-        <w:pStyle w:val="ListParagraph"/>
-        <w:numPr>
-          <w:ilvl w:val="1"/>
-          <w:numId w:val="5"/>
-        </w:numPr>
-        <w:rPr>
-          <w:highlight w:val="yellow"/>
-        </w:rPr>
-      </w:pPr>
-      <w:r>
-        <w:rPr>
-          <w:highlight w:val="yellow"/>
-        </w:rPr>
-        <w:t>Resume H3 color is overriding Home global style</w:t>
       </w:r>
     </w:p>
     <w:p>

</xml_diff>